<commit_message>
Remove temporary file for lab 05 (b_05_2025_2026.docx) to clean up the directory.
</commit_message>
<xml_diff>
--- a/00_MATERIAL/LABS/lab_05/lab_05_2025_2026.docx
+++ b/00_MATERIAL/LABS/lab_05/lab_05_2025_2026.docx
@@ -13,12 +13,6 @@
           <w:bottom w:val="single" w:sz="4" w:space="0" w:color="auto"/>
           <w:right w:val="single" w:sz="4" w:space="0" w:color="auto"/>
         </w:tblBorders>
-        <w:tblCellMar>
-          <w:top w:w="0" w:type="dxa"/>
-          <w:left w:w="0" w:type="dxa"/>
-          <w:bottom w:w="0" w:type="dxa"/>
-          <w:right w:w="0" w:type="dxa"/>
-        </w:tblCellMar>
         <w:tblLook w:val="04A0" w:firstRow="1" w:lastRow="0" w:firstColumn="1" w:lastColumn="0" w:noHBand="0" w:noVBand="1"/>
       </w:tblPr>
       <w:tblGrid>
@@ -26,14 +20,6 @@
         <w:gridCol w:w="5833"/>
       </w:tblGrid>
       <w:tr>
-        <w:tblPrEx>
-          <w:tblCellMar>
-            <w:top w:w="0" w:type="dxa"/>
-            <w:left w:w="0" w:type="dxa"/>
-            <w:bottom w:w="0" w:type="dxa"/>
-            <w:right w:w="0" w:type="dxa"/>
-          </w:tblCellMar>
-        </w:tblPrEx>
         <w:trPr>
           <w:trHeight w:val="692"/>
         </w:trPr>
@@ -114,19 +100,8 @@
                 <w:sz w:val="20"/>
                 <w:lang w:val="it-IT"/>
               </w:rPr>
-              <w:t xml:space="preserve">omputer </w:t>
+              <w:t>omputer Architectures</w:t>
             </w:r>
-            <w:proofErr w:type="spellStart"/>
-            <w:r>
-              <w:rPr>
-                <w:b/>
-                <w:bCs/>
-                <w:sz w:val="20"/>
-                <w:lang w:val="it-IT"/>
-              </w:rPr>
-              <w:t>Architectures</w:t>
-            </w:r>
-            <w:proofErr w:type="spellEnd"/>
           </w:p>
           <w:p>
             <w:pPr>
@@ -148,14 +123,6 @@
         </w:tc>
       </w:tr>
       <w:tr>
-        <w:tblPrEx>
-          <w:tblCellMar>
-            <w:top w:w="0" w:type="dxa"/>
-            <w:left w:w="0" w:type="dxa"/>
-            <w:bottom w:w="0" w:type="dxa"/>
-            <w:right w:w="0" w:type="dxa"/>
-          </w:tblCellMar>
-        </w:tblPrEx>
         <w:trPr>
           <w:trHeight w:val="291"/>
         </w:trPr>
@@ -291,14 +258,6 @@
         </w:tc>
       </w:tr>
       <w:tr>
-        <w:tblPrEx>
-          <w:tblCellMar>
-            <w:top w:w="0" w:type="dxa"/>
-            <w:left w:w="0" w:type="dxa"/>
-            <w:bottom w:w="0" w:type="dxa"/>
-            <w:right w:w="0" w:type="dxa"/>
-          </w:tblCellMar>
-        </w:tblPrEx>
         <w:trPr>
           <w:trHeight w:val="291"/>
         </w:trPr>
@@ -472,33 +431,7 @@
           <w:u w:val="single"/>
           <w:lang w:val="en-GB"/>
         </w:rPr>
-        <w:t xml:space="preserve"> (</w:t>
-      </w:r>
-      <w:proofErr w:type="spellStart"/>
-      <w:r>
-        <w:rPr>
-          <w:b/>
-          <w:bCs/>
-          <w:color w:val="44546A" w:themeColor="text2"/>
-          <w:sz w:val="32"/>
-          <w:szCs w:val="32"/>
-          <w:u w:val="single"/>
-          <w:lang w:val="en-GB"/>
-        </w:rPr>
-        <w:t>OoO</w:t>
-      </w:r>
-      <w:proofErr w:type="spellEnd"/>
-      <w:r>
-        <w:rPr>
-          <w:b/>
-          <w:bCs/>
-          <w:color w:val="44546A" w:themeColor="text2"/>
-          <w:sz w:val="32"/>
-          <w:szCs w:val="32"/>
-          <w:u w:val="single"/>
-          <w:lang w:val="en-GB"/>
-        </w:rPr>
-        <w:t>)</w:t>
+        <w:t xml:space="preserve"> (OoO)</w:t>
       </w:r>
       <w:r>
         <w:rPr>
@@ -589,19 +522,9 @@
                             <w:pPr>
                               <w:jc w:val="center"/>
                             </w:pPr>
-                            <w:proofErr w:type="spellStart"/>
                             <w:r>
-                              <w:t>Dispatch</w:t>
+                              <w:t>Dispatch/Issue</w:t>
                             </w:r>
-                            <w:proofErr w:type="spellEnd"/>
-                            <w:r>
-                              <w:t>/</w:t>
-                            </w:r>
-                            <w:proofErr w:type="spellStart"/>
-                            <w:r>
-                              <w:t>Issue</w:t>
-                            </w:r>
-                            <w:proofErr w:type="spellEnd"/>
                           </w:p>
                         </w:txbxContent>
                       </wps:txbx>
@@ -632,19 +555,9 @@
                       <w:pPr>
                         <w:jc w:val="center"/>
                       </w:pPr>
-                      <w:proofErr w:type="spellStart"/>
                       <w:r>
-                        <w:t>Dispatch</w:t>
+                        <w:t>Dispatch/Issue</w:t>
                       </w:r>
-                      <w:proofErr w:type="spellEnd"/>
-                      <w:r>
-                        <w:t>/</w:t>
-                      </w:r>
-                      <w:proofErr w:type="spellStart"/>
-                      <w:r>
-                        <w:t>Issue</w:t>
-                      </w:r>
-                      <w:proofErr w:type="spellEnd"/>
                     </w:p>
                   </w:txbxContent>
                 </v:textbox>
@@ -809,15 +722,7 @@
         <w:t>n</w:t>
       </w:r>
       <w:r>
-        <w:t xml:space="preserve"> </w:t>
-      </w:r>
-      <w:proofErr w:type="spellStart"/>
-      <w:r>
-        <w:t>OoO</w:t>
-      </w:r>
-      <w:proofErr w:type="spellEnd"/>
-      <w:r>
-        <w:t xml:space="preserve"> CPU</w:t>
+        <w:t xml:space="preserve"> OoO CPU</w:t>
       </w:r>
       <w:r>
         <w:t xml:space="preserve"> by using a script</w:t>
@@ -981,7 +886,6 @@
         </w:rPr>
         <w:t xml:space="preserve"> instructions are fetched from the instruction cache. The </w:t>
       </w:r>
-      <w:proofErr w:type="spellStart"/>
       <w:r>
         <w:rPr>
           <w:rFonts w:ascii="Courier New" w:hAnsi="Courier New" w:cs="Courier New"/>
@@ -989,7 +893,6 @@
         </w:rPr>
         <w:t>fetchWidth</w:t>
       </w:r>
-      <w:proofErr w:type="spellEnd"/>
       <w:r>
         <w:rPr>
           <w:iCs/>
@@ -1082,7 +985,6 @@
         </w:rPr>
         <w:t xml:space="preserve">execution of unconditional branches. The </w:t>
       </w:r>
-      <w:proofErr w:type="spellStart"/>
       <w:r>
         <w:rPr>
           <w:rFonts w:ascii="Courier New" w:hAnsi="Courier New" w:cs="Courier New"/>
@@ -1090,7 +992,6 @@
         </w:rPr>
         <w:t>decodeWidth</w:t>
       </w:r>
-      <w:proofErr w:type="spellEnd"/>
       <w:r>
         <w:rPr>
           <w:iCs/>
@@ -1267,7 +1168,6 @@
         </w:rPr>
         <w:t xml:space="preserve">by the </w:t>
       </w:r>
-      <w:proofErr w:type="spellStart"/>
       <w:r>
         <w:rPr>
           <w:rFonts w:ascii="Courier New" w:hAnsi="Courier New" w:cs="Courier New"/>
@@ -1275,7 +1175,6 @@
         </w:rPr>
         <w:t>renameWidth</w:t>
       </w:r>
-      <w:proofErr w:type="spellEnd"/>
       <w:r>
         <w:rPr>
           <w:iCs/>
@@ -1642,13 +1541,8 @@
                             <w:pPr>
                               <w:jc w:val="center"/>
                             </w:pPr>
-                            <w:proofErr w:type="spellStart"/>
                             <w:r>
-                              <w:t>decodeWidth</w:t>
-                            </w:r>
-                            <w:proofErr w:type="spellEnd"/>
-                            <w:r>
-                              <w:t>=2</w:t>
+                              <w:t>decodeWidth=2</w:t>
                             </w:r>
                           </w:p>
                         </w:txbxContent>
@@ -1677,13 +1571,8 @@
                       <w:pPr>
                         <w:jc w:val="center"/>
                       </w:pPr>
-                      <w:proofErr w:type="spellStart"/>
                       <w:r>
-                        <w:t>decodeWidth</w:t>
-                      </w:r>
-                      <w:proofErr w:type="spellEnd"/>
-                      <w:r>
-                        <w:t>=2</w:t>
+                        <w:t>decodeWidth=2</w:t>
                       </w:r>
                     </w:p>
                   </w:txbxContent>
@@ -1759,13 +1648,8 @@
                             <w:pPr>
                               <w:jc w:val="center"/>
                             </w:pPr>
-                            <w:proofErr w:type="spellStart"/>
                             <w:r>
-                              <w:t>renameWidth</w:t>
-                            </w:r>
-                            <w:proofErr w:type="spellEnd"/>
-                            <w:r>
-                              <w:t>=2</w:t>
+                              <w:t>renameWidth=2</w:t>
                             </w:r>
                           </w:p>
                         </w:txbxContent>
@@ -1794,13 +1678,8 @@
                       <w:pPr>
                         <w:jc w:val="center"/>
                       </w:pPr>
-                      <w:proofErr w:type="spellStart"/>
                       <w:r>
-                        <w:t>renameWidth</w:t>
-                      </w:r>
-                      <w:proofErr w:type="spellEnd"/>
-                      <w:r>
-                        <w:t>=2</w:t>
+                        <w:t>renameWidth=2</w:t>
                       </w:r>
                     </w:p>
                   </w:txbxContent>
@@ -1876,13 +1755,8 @@
                             <w:pPr>
                               <w:jc w:val="center"/>
                             </w:pPr>
-                            <w:proofErr w:type="spellStart"/>
                             <w:r>
-                              <w:t>fetchWidth</w:t>
-                            </w:r>
-                            <w:proofErr w:type="spellEnd"/>
-                            <w:r>
-                              <w:t>=4</w:t>
+                              <w:t>fetchWidth=4</w:t>
                             </w:r>
                           </w:p>
                         </w:txbxContent>
@@ -1911,13 +1785,8 @@
                       <w:pPr>
                         <w:jc w:val="center"/>
                       </w:pPr>
-                      <w:proofErr w:type="spellStart"/>
                       <w:r>
-                        <w:t>fetchWidth</w:t>
-                      </w:r>
-                      <w:proofErr w:type="spellEnd"/>
-                      <w:r>
-                        <w:t>=4</w:t>
+                        <w:t>fetchWidth=4</w:t>
                       </w:r>
                     </w:p>
                   </w:txbxContent>
@@ -2272,21 +2141,7 @@
         <w:rPr>
           <w:lang w:val="en-GB"/>
         </w:rPr>
-        <w:t xml:space="preserve"> configurable </w:t>
-      </w:r>
-      <w:proofErr w:type="spellStart"/>
-      <w:r>
-        <w:rPr>
-          <w:lang w:val="en-GB"/>
-        </w:rPr>
-        <w:t>OoO</w:t>
-      </w:r>
-      <w:proofErr w:type="spellEnd"/>
-      <w:r>
-        <w:rPr>
-          <w:lang w:val="en-GB"/>
-        </w:rPr>
-        <w:t xml:space="preserve"> CPU parameters.</w:t>
+        <w:t xml:space="preserve"> configurable OoO CPU parameters.</w:t>
       </w:r>
     </w:p>
     <w:p>
@@ -2417,7 +2272,6 @@
         </w:rPr>
         <w:t xml:space="preserve">by the </w:t>
       </w:r>
-      <w:proofErr w:type="spellStart"/>
       <w:r>
         <w:rPr>
           <w:rFonts w:ascii="Courier New" w:hAnsi="Courier New" w:cs="Courier New"/>
@@ -2425,7 +2279,6 @@
         </w:rPr>
         <w:t>dispatchWidth</w:t>
       </w:r>
-      <w:proofErr w:type="spellEnd"/>
       <w:r>
         <w:rPr>
           <w:iCs/>
@@ -2786,7 +2639,6 @@
         </w:rPr>
         <w:t xml:space="preserve">by the </w:t>
       </w:r>
-      <w:proofErr w:type="spellStart"/>
       <w:r>
         <w:rPr>
           <w:rFonts w:ascii="Courier New" w:hAnsi="Courier New" w:cs="Courier New"/>
@@ -2794,7 +2646,6 @@
         </w:rPr>
         <w:t>wbWidth</w:t>
       </w:r>
-      <w:proofErr w:type="spellEnd"/>
       <w:r>
         <w:rPr>
           <w:iCs/>
@@ -2905,7 +2756,6 @@
         </w:rPr>
         <w:t xml:space="preserve">by the </w:t>
       </w:r>
-      <w:proofErr w:type="spellStart"/>
       <w:r>
         <w:rPr>
           <w:rFonts w:ascii="Courier New" w:hAnsi="Courier New" w:cs="Courier New"/>
@@ -2913,7 +2763,6 @@
         </w:rPr>
         <w:t>commitWidth</w:t>
       </w:r>
-      <w:proofErr w:type="spellEnd"/>
       <w:r>
         <w:rPr>
           <w:iCs/>
@@ -3091,34 +2940,14 @@
                                 <w:color w:val="FFC000" w:themeColor="accent4"/>
                               </w:rPr>
                             </w:pPr>
-                            <w:proofErr w:type="spellStart"/>
                             <w:r>
                               <w:rPr>
                                 <w:b/>
                                 <w:bCs/>
                                 <w:color w:val="FFC000" w:themeColor="accent4"/>
                               </w:rPr>
-                              <w:t>Mispredicted</w:t>
+                              <w:t>Mispredicted branch</w:t>
                             </w:r>
-                            <w:proofErr w:type="spellEnd"/>
-                            <w:r>
-                              <w:rPr>
-                                <w:b/>
-                                <w:bCs/>
-                                <w:color w:val="FFC000" w:themeColor="accent4"/>
-                              </w:rPr>
-                              <w:t xml:space="preserve"> </w:t>
-                            </w:r>
-                            <w:proofErr w:type="spellStart"/>
-                            <w:r>
-                              <w:rPr>
-                                <w:b/>
-                                <w:bCs/>
-                                <w:color w:val="FFC000" w:themeColor="accent4"/>
-                              </w:rPr>
-                              <w:t>branch</w:t>
-                            </w:r>
-                            <w:proofErr w:type="spellEnd"/>
                           </w:p>
                         </w:txbxContent>
                       </wps:txbx>
@@ -3157,34 +2986,14 @@
                           <w:color w:val="FFC000" w:themeColor="accent4"/>
                         </w:rPr>
                       </w:pPr>
-                      <w:proofErr w:type="spellStart"/>
                       <w:r>
                         <w:rPr>
                           <w:b/>
                           <w:bCs/>
                           <w:color w:val="FFC000" w:themeColor="accent4"/>
                         </w:rPr>
-                        <w:t>Mispredicted</w:t>
+                        <w:t>Mispredicted branch</w:t>
                       </w:r>
-                      <w:proofErr w:type="spellEnd"/>
-                      <w:r>
-                        <w:rPr>
-                          <w:b/>
-                          <w:bCs/>
-                          <w:color w:val="FFC000" w:themeColor="accent4"/>
-                        </w:rPr>
-                        <w:t xml:space="preserve"> </w:t>
-                      </w:r>
-                      <w:proofErr w:type="spellStart"/>
-                      <w:r>
-                        <w:rPr>
-                          <w:b/>
-                          <w:bCs/>
-                          <w:color w:val="FFC000" w:themeColor="accent4"/>
-                        </w:rPr>
-                        <w:t>branch</w:t>
-                      </w:r>
-                      <w:proofErr w:type="spellEnd"/>
                     </w:p>
                   </w:txbxContent>
                 </v:textbox>
@@ -3241,25 +3050,14 @@
                                 <w:color w:val="FFC000" w:themeColor="accent4"/>
                               </w:rPr>
                             </w:pPr>
-                            <w:proofErr w:type="spellStart"/>
                             <w:r>
                               <w:rPr>
                                 <w:b/>
                                 <w:bCs/>
                                 <w:color w:val="FFC000" w:themeColor="accent4"/>
                               </w:rPr>
-                              <w:t>Flushed</w:t>
+                              <w:t xml:space="preserve">Flushed </w:t>
                             </w:r>
-                            <w:proofErr w:type="spellEnd"/>
-                            <w:r>
-                              <w:rPr>
-                                <w:b/>
-                                <w:bCs/>
-                                <w:color w:val="FFC000" w:themeColor="accent4"/>
-                              </w:rPr>
-                              <w:t xml:space="preserve"> </w:t>
-                            </w:r>
-                            <w:proofErr w:type="spellStart"/>
                             <w:r>
                               <w:rPr>
                                 <w:b/>
@@ -3276,7 +3074,6 @@
                               </w:rPr>
                               <w:t>nstructions</w:t>
                             </w:r>
-                            <w:proofErr w:type="spellEnd"/>
                           </w:p>
                         </w:txbxContent>
                       </wps:txbx>
@@ -3308,25 +3105,14 @@
                           <w:color w:val="FFC000" w:themeColor="accent4"/>
                         </w:rPr>
                       </w:pPr>
-                      <w:proofErr w:type="spellStart"/>
                       <w:r>
                         <w:rPr>
                           <w:b/>
                           <w:bCs/>
                           <w:color w:val="FFC000" w:themeColor="accent4"/>
                         </w:rPr>
-                        <w:t>Flushed</w:t>
+                        <w:t xml:space="preserve">Flushed </w:t>
                       </w:r>
-                      <w:proofErr w:type="spellEnd"/>
-                      <w:r>
-                        <w:rPr>
-                          <w:b/>
-                          <w:bCs/>
-                          <w:color w:val="FFC000" w:themeColor="accent4"/>
-                        </w:rPr>
-                        <w:t xml:space="preserve"> </w:t>
-                      </w:r>
-                      <w:proofErr w:type="spellStart"/>
                       <w:r>
                         <w:rPr>
                           <w:b/>
@@ -3343,7 +3129,6 @@
                         </w:rPr>
                         <w:t>nstructions</w:t>
                       </w:r>
-                      <w:proofErr w:type="spellEnd"/>
                     </w:p>
                   </w:txbxContent>
                 </v:textbox>
@@ -4535,7 +4320,6 @@
         </w:rPr>
         <w:t xml:space="preserve"> </w:t>
       </w:r>
-      <w:proofErr w:type="spellStart"/>
       <w:r>
         <w:rPr>
           <w:rStyle w:val="CollegamentoInternet"/>
@@ -4560,21 +4344,7 @@
           <w:u w:val="none"/>
           <w:lang w:val="de-DE"/>
         </w:rPr>
-        <w:t>t</w:t>
-      </w:r>
-      <w:proofErr w:type="spellEnd"/>
-      <w:r>
-        <w:rPr>
-          <w:rStyle w:val="CollegamentoInternet"/>
-          <w:rFonts w:ascii="Courier New" w:hAnsi="Courier New" w:cs="Courier New"/>
-          <w:color w:val="00000A"/>
-          <w:sz w:val="20"/>
-          <w:szCs w:val="20"/>
-          <w:highlight w:val="lightGray"/>
-          <w:u w:val="none"/>
-          <w:lang w:val="de-DE"/>
-        </w:rPr>
-        <w:t xml:space="preserve"> pull</w:t>
+        <w:t>t pull</w:t>
       </w:r>
     </w:p>
     <w:p>
@@ -4619,21 +4389,7 @@
         <w:rPr>
           <w:lang w:val="en-GB"/>
         </w:rPr>
-        <w:t xml:space="preserve">In order to simulate an </w:t>
-      </w:r>
-      <w:proofErr w:type="spellStart"/>
-      <w:r>
-        <w:rPr>
-          <w:lang w:val="en-GB"/>
-        </w:rPr>
-        <w:t>OoO</w:t>
-      </w:r>
-      <w:proofErr w:type="spellEnd"/>
-      <w:r>
-        <w:rPr>
-          <w:lang w:val="en-GB"/>
-        </w:rPr>
-        <w:t xml:space="preserve"> CPU </w:t>
+        <w:t xml:space="preserve">In order to simulate an OoO CPU </w:t>
       </w:r>
       <w:r>
         <w:rPr>
@@ -4648,7 +4404,6 @@
         </w:rPr>
         <w:t xml:space="preserve"> the following variables in your </w:t>
       </w:r>
-      <w:proofErr w:type="spellStart"/>
       <w:r>
         <w:rPr>
           <w:i/>
@@ -4657,7 +4412,6 @@
         </w:rPr>
         <w:t>setup_default</w:t>
       </w:r>
-      <w:proofErr w:type="spellEnd"/>
       <w:r>
         <w:rPr>
           <w:lang w:val="en-GB"/>
@@ -4745,21 +4499,7 @@
         <w:rPr>
           <w:lang w:val="en-GB"/>
         </w:rPr>
-        <w:t xml:space="preserve">This sets the python scripts modelling the </w:t>
-      </w:r>
-      <w:proofErr w:type="spellStart"/>
-      <w:r>
-        <w:rPr>
-          <w:lang w:val="en-GB"/>
-        </w:rPr>
-        <w:t>OoO</w:t>
-      </w:r>
-      <w:proofErr w:type="spellEnd"/>
-      <w:r>
-        <w:rPr>
-          <w:lang w:val="en-GB"/>
-        </w:rPr>
-        <w:t xml:space="preserve"> CPU</w:t>
+        <w:t>This sets the python scripts modelling the OoO CPU</w:t>
       </w:r>
       <w:r>
         <w:rPr>
@@ -4805,7 +4545,28 @@
             <w:rStyle w:val="Hyperlink"/>
             <w:lang w:val="en-GB"/>
           </w:rPr>
-          <w:t>Konata</w:t>
+          <w:t>Ko</w:t>
+        </w:r>
+        <w:r>
+          <w:rPr>
+            <w:rStyle w:val="Hyperlink"/>
+            <w:lang w:val="en-GB"/>
+          </w:rPr>
+          <w:t>n</w:t>
+        </w:r>
+        <w:r>
+          <w:rPr>
+            <w:rStyle w:val="Hyperlink"/>
+            <w:lang w:val="en-GB"/>
+          </w:rPr>
+          <w:t>a</w:t>
+        </w:r>
+        <w:r>
+          <w:rPr>
+            <w:rStyle w:val="Hyperlink"/>
+            <w:lang w:val="en-GB"/>
+          </w:rPr>
+          <w:t>ta</w:t>
         </w:r>
       </w:hyperlink>
     </w:p>
@@ -4887,7 +4648,6 @@
         </w:rPr>
         <w:t xml:space="preserve">And change the path accordingly in your </w:t>
       </w:r>
-      <w:proofErr w:type="spellStart"/>
       <w:r>
         <w:rPr>
           <w:i/>
@@ -4896,7 +4656,6 @@
         </w:rPr>
         <w:t>setup_default</w:t>
       </w:r>
-      <w:proofErr w:type="spellEnd"/>
       <w:r>
         <w:rPr>
           <w:lang w:val="en-GB"/>
@@ -4935,16 +4694,8 @@
         <w:rPr>
           <w:lang w:val="en-GB"/>
         </w:rPr>
-        <w:t xml:space="preserve">In the repository’s README there are the instructions for installing </w:t>
-      </w:r>
-      <w:proofErr w:type="spellStart"/>
-      <w:r>
-        <w:rPr>
-          <w:lang w:val="en-GB"/>
-        </w:rPr>
-        <w:t>konata</w:t>
-      </w:r>
-      <w:proofErr w:type="spellEnd"/>
+        <w:t>In the repository’s README there are the instructions for installing konata</w:t>
+      </w:r>
       <w:r>
         <w:rPr>
           <w:lang w:val="en-GB"/>
@@ -5199,21 +4950,7 @@
         <w:rPr>
           <w:lang w:val="en-GB"/>
         </w:rPr>
-        <w:t xml:space="preserve">programs written in the previous lab with the </w:t>
-      </w:r>
-      <w:proofErr w:type="spellStart"/>
-      <w:r>
-        <w:rPr>
-          <w:lang w:val="en-GB"/>
-        </w:rPr>
-        <w:t>OoO</w:t>
-      </w:r>
-      <w:proofErr w:type="spellEnd"/>
-      <w:r>
-        <w:rPr>
-          <w:lang w:val="en-GB"/>
-        </w:rPr>
-        <w:t xml:space="preserve"> CPU</w:t>
+        <w:t>programs written in the previous lab with the OoO CPU</w:t>
       </w:r>
       <w:r>
         <w:rPr>
@@ -5282,7 +5019,6 @@
         </w:rPr>
         <w:t xml:space="preserve">load the </w:t>
       </w:r>
-      <w:proofErr w:type="spellStart"/>
       <w:r>
         <w:rPr>
           <w:rFonts w:ascii="Courier New" w:hAnsi="Courier New" w:cs="Courier New"/>
@@ -5290,7 +5026,6 @@
         </w:rPr>
         <w:t>trace.out</w:t>
       </w:r>
-      <w:proofErr w:type="spellEnd"/>
       <w:r>
         <w:rPr>
           <w:lang w:val="en-GB"/>
@@ -5363,12 +5098,6 @@
           <w:insideH w:val="single" w:sz="8" w:space="0" w:color="auto"/>
           <w:insideV w:val="single" w:sz="8" w:space="0" w:color="auto"/>
         </w:tblBorders>
-        <w:tblCellMar>
-          <w:top w:w="0" w:type="dxa"/>
-          <w:left w:w="0" w:type="dxa"/>
-          <w:bottom w:w="0" w:type="dxa"/>
-          <w:right w:w="0" w:type="dxa"/>
-        </w:tblCellMar>
         <w:tblLook w:val="04A0" w:firstRow="1" w:lastRow="0" w:firstColumn="1" w:lastColumn="0" w:noHBand="0" w:noVBand="1"/>
       </w:tblPr>
       <w:tblGrid>
@@ -5378,14 +5107,6 @@
         <w:gridCol w:w="2144"/>
       </w:tblGrid>
       <w:tr>
-        <w:tblPrEx>
-          <w:tblCellMar>
-            <w:top w:w="0" w:type="dxa"/>
-            <w:left w:w="0" w:type="dxa"/>
-            <w:bottom w:w="0" w:type="dxa"/>
-            <w:right w:w="0" w:type="dxa"/>
-          </w:tblCellMar>
-        </w:tblPrEx>
         <w:tc>
           <w:tcPr>
             <w:tcW w:w="2253" w:type="dxa"/>
@@ -5469,14 +5190,6 @@
         </w:tc>
       </w:tr>
       <w:tr>
-        <w:tblPrEx>
-          <w:tblCellMar>
-            <w:top w:w="0" w:type="dxa"/>
-            <w:left w:w="0" w:type="dxa"/>
-            <w:bottom w:w="0" w:type="dxa"/>
-            <w:right w:w="0" w:type="dxa"/>
-          </w:tblCellMar>
-        </w:tblPrEx>
         <w:tc>
           <w:tcPr>
             <w:tcW w:w="2253" w:type="dxa"/>
@@ -5557,36 +5270,18 @@
                 <w:lang w:val="en-GB"/>
               </w:rPr>
             </w:pPr>
-            <w:proofErr w:type="spellStart"/>
             <w:r>
               <w:rPr>
                 <w:b/>
                 <w:bCs/>
                 <w:lang w:val="en-GB"/>
               </w:rPr>
-              <w:t>OoO</w:t>
-            </w:r>
-            <w:proofErr w:type="spellEnd"/>
-            <w:r>
-              <w:rPr>
-                <w:b/>
-                <w:bCs/>
-                <w:lang w:val="en-GB"/>
-              </w:rPr>
-              <w:t xml:space="preserve"> CPU</w:t>
+              <w:t>OoO CPU</w:t>
             </w:r>
           </w:p>
         </w:tc>
       </w:tr>
       <w:tr>
-        <w:tblPrEx>
-          <w:tblCellMar>
-            <w:top w:w="0" w:type="dxa"/>
-            <w:left w:w="0" w:type="dxa"/>
-            <w:bottom w:w="0" w:type="dxa"/>
-            <w:right w:w="0" w:type="dxa"/>
-          </w:tblCellMar>
-        </w:tblPrEx>
         <w:tc>
           <w:tcPr>
             <w:tcW w:w="2253" w:type="dxa"/>
@@ -5645,6 +5340,12 @@
                 <w:lang w:val="en-GB"/>
               </w:rPr>
             </w:pPr>
+            <w:r>
+              <w:rPr>
+                <w:lang w:val="en-GB"/>
+              </w:rPr>
+              <w:t>793</w:t>
+            </w:r>
           </w:p>
         </w:tc>
         <w:tc>
@@ -5658,21 +5359,19 @@
               <w:ind w:left="0"/>
               <w:jc w:val="center"/>
               <w:rPr>
-                <w:lang w:val="en-GB"/>
+                <w:lang w:val="it-IT"/>
               </w:rPr>
             </w:pPr>
+            <w:r>
+              <w:rPr>
+                <w:lang w:val="it-IT"/>
+              </w:rPr>
+              <w:t>1282</w:t>
+            </w:r>
           </w:p>
         </w:tc>
       </w:tr>
       <w:tr>
-        <w:tblPrEx>
-          <w:tblCellMar>
-            <w:top w:w="0" w:type="dxa"/>
-            <w:left w:w="0" w:type="dxa"/>
-            <w:bottom w:w="0" w:type="dxa"/>
-            <w:right w:w="0" w:type="dxa"/>
-          </w:tblCellMar>
-        </w:tblPrEx>
         <w:tc>
           <w:tcPr>
             <w:tcW w:w="2253" w:type="dxa"/>
@@ -5731,6 +5430,12 @@
                 <w:lang w:val="en-GB"/>
               </w:rPr>
             </w:pPr>
+            <w:r>
+              <w:rPr>
+                <w:lang w:val="en-GB"/>
+              </w:rPr>
+              <w:t>3987</w:t>
+            </w:r>
           </w:p>
         </w:tc>
         <w:tc>
@@ -5747,18 +5452,16 @@
                 <w:lang w:val="en-GB"/>
               </w:rPr>
             </w:pPr>
+            <w:r>
+              <w:rPr>
+                <w:lang w:val="en-GB"/>
+              </w:rPr>
+              <w:t>1111</w:t>
+            </w:r>
           </w:p>
         </w:tc>
       </w:tr>
       <w:tr>
-        <w:tblPrEx>
-          <w:tblCellMar>
-            <w:top w:w="0" w:type="dxa"/>
-            <w:left w:w="0" w:type="dxa"/>
-            <w:bottom w:w="0" w:type="dxa"/>
-            <w:right w:w="0" w:type="dxa"/>
-          </w:tblCellMar>
-        </w:tblPrEx>
         <w:tc>
           <w:tcPr>
             <w:tcW w:w="2253" w:type="dxa"/>
@@ -5818,6 +5521,12 @@
                 <w:lang w:val="en-GB"/>
               </w:rPr>
             </w:pPr>
+            <w:r>
+              <w:rPr>
+                <w:lang w:val="en-GB"/>
+              </w:rPr>
+              <w:t>2302</w:t>
+            </w:r>
           </w:p>
         </w:tc>
         <w:tc>
@@ -5834,18 +5543,16 @@
                 <w:lang w:val="en-GB"/>
               </w:rPr>
             </w:pPr>
+            <w:r>
+              <w:rPr>
+                <w:lang w:val="en-GB"/>
+              </w:rPr>
+              <w:t>1756</w:t>
+            </w:r>
           </w:p>
         </w:tc>
       </w:tr>
       <w:tr>
-        <w:tblPrEx>
-          <w:tblCellMar>
-            <w:top w:w="0" w:type="dxa"/>
-            <w:left w:w="0" w:type="dxa"/>
-            <w:bottom w:w="0" w:type="dxa"/>
-            <w:right w:w="0" w:type="dxa"/>
-          </w:tblCellMar>
-        </w:tblPrEx>
         <w:tc>
           <w:tcPr>
             <w:tcW w:w="2253" w:type="dxa"/>
@@ -5899,6 +5606,12 @@
                 <w:lang w:val="en-GB"/>
               </w:rPr>
             </w:pPr>
+            <w:r>
+              <w:rPr>
+                <w:lang w:val="en-GB"/>
+              </w:rPr>
+              <w:t>2239</w:t>
+            </w:r>
           </w:p>
         </w:tc>
         <w:tc>
@@ -5915,18 +5628,16 @@
                 <w:lang w:val="en-GB"/>
               </w:rPr>
             </w:pPr>
+            <w:r>
+              <w:rPr>
+                <w:lang w:val="en-GB"/>
+              </w:rPr>
+              <w:t>1836</w:t>
+            </w:r>
           </w:p>
         </w:tc>
       </w:tr>
       <w:tr>
-        <w:tblPrEx>
-          <w:tblCellMar>
-            <w:top w:w="0" w:type="dxa"/>
-            <w:left w:w="0" w:type="dxa"/>
-            <w:bottom w:w="0" w:type="dxa"/>
-            <w:right w:w="0" w:type="dxa"/>
-          </w:tblCellMar>
-        </w:tblPrEx>
         <w:tc>
           <w:tcPr>
             <w:tcW w:w="2253" w:type="dxa"/>
@@ -5980,6 +5691,12 @@
                 <w:lang w:val="en-GB"/>
               </w:rPr>
             </w:pPr>
+            <w:r>
+              <w:rPr>
+                <w:lang w:val="en-GB"/>
+              </w:rPr>
+              <w:t>1678</w:t>
+            </w:r>
           </w:p>
         </w:tc>
         <w:tc>
@@ -5996,18 +5713,16 @@
                 <w:lang w:val="en-GB"/>
               </w:rPr>
             </w:pPr>
+            <w:r>
+              <w:rPr>
+                <w:lang w:val="en-GB"/>
+              </w:rPr>
+              <w:t>1865</w:t>
+            </w:r>
           </w:p>
         </w:tc>
       </w:tr>
       <w:tr>
-        <w:tblPrEx>
-          <w:tblCellMar>
-            <w:top w:w="0" w:type="dxa"/>
-            <w:left w:w="0" w:type="dxa"/>
-            <w:bottom w:w="0" w:type="dxa"/>
-            <w:right w:w="0" w:type="dxa"/>
-          </w:tblCellMar>
-        </w:tblPrEx>
         <w:tc>
           <w:tcPr>
             <w:tcW w:w="2253" w:type="dxa"/>
@@ -6062,6 +5777,12 @@
                 <w:lang w:val="en-GB"/>
               </w:rPr>
             </w:pPr>
+            <w:r>
+              <w:rPr>
+                <w:lang w:val="en-GB"/>
+              </w:rPr>
+              <w:t>342</w:t>
+            </w:r>
           </w:p>
         </w:tc>
         <w:tc>
@@ -6078,18 +5799,16 @@
                 <w:lang w:val="en-GB"/>
               </w:rPr>
             </w:pPr>
+            <w:r>
+              <w:rPr>
+                <w:lang w:val="en-GB"/>
+              </w:rPr>
+              <w:t>493</w:t>
+            </w:r>
           </w:p>
         </w:tc>
       </w:tr>
       <w:tr>
-        <w:tblPrEx>
-          <w:tblCellMar>
-            <w:top w:w="0" w:type="dxa"/>
-            <w:left w:w="0" w:type="dxa"/>
-            <w:bottom w:w="0" w:type="dxa"/>
-            <w:right w:w="0" w:type="dxa"/>
-          </w:tblCellMar>
-        </w:tblPrEx>
         <w:tc>
           <w:tcPr>
             <w:tcW w:w="2253" w:type="dxa"/>
@@ -6141,6 +5860,12 @@
                 <w:lang w:val="en-GB"/>
               </w:rPr>
             </w:pPr>
+            <w:r>
+              <w:rPr>
+                <w:lang w:val="en-GB"/>
+              </w:rPr>
+              <w:t>237</w:t>
+            </w:r>
           </w:p>
         </w:tc>
         <w:tc>
@@ -6157,18 +5882,16 @@
                 <w:lang w:val="en-GB"/>
               </w:rPr>
             </w:pPr>
+            <w:r>
+              <w:rPr>
+                <w:lang w:val="en-GB"/>
+              </w:rPr>
+              <w:t>492</w:t>
+            </w:r>
           </w:p>
         </w:tc>
       </w:tr>
       <w:tr>
-        <w:tblPrEx>
-          <w:tblCellMar>
-            <w:top w:w="0" w:type="dxa"/>
-            <w:left w:w="0" w:type="dxa"/>
-            <w:bottom w:w="0" w:type="dxa"/>
-            <w:right w:w="0" w:type="dxa"/>
-          </w:tblCellMar>
-        </w:tblPrEx>
         <w:tc>
           <w:tcPr>
             <w:tcW w:w="2253" w:type="dxa"/>
@@ -6220,6 +5943,12 @@
                 <w:lang w:val="en-GB"/>
               </w:rPr>
             </w:pPr>
+            <w:r>
+              <w:rPr>
+                <w:lang w:val="en-GB"/>
+              </w:rPr>
+              <w:t>201</w:t>
+            </w:r>
           </w:p>
         </w:tc>
         <w:tc>
@@ -6236,6 +5965,12 @@
                 <w:lang w:val="en-GB"/>
               </w:rPr>
             </w:pPr>
+            <w:r>
+              <w:rPr>
+                <w:lang w:val="en-GB"/>
+              </w:rPr>
+              <w:t>466</w:t>
+            </w:r>
           </w:p>
         </w:tc>
       </w:tr>
@@ -6307,21 +6042,7 @@
         <w:rPr>
           <w:lang w:val="en-GB"/>
         </w:rPr>
-        <w:t xml:space="preserve"> in which the </w:t>
-      </w:r>
-      <w:proofErr w:type="spellStart"/>
-      <w:r>
-        <w:rPr>
-          <w:lang w:val="en-GB"/>
-        </w:rPr>
-        <w:t>OoO</w:t>
-      </w:r>
-      <w:proofErr w:type="spellEnd"/>
-      <w:r>
-        <w:rPr>
-          <w:lang w:val="en-GB"/>
-        </w:rPr>
-        <w:t xml:space="preserve"> architecture perform better</w:t>
+        <w:t xml:space="preserve"> in which the OoO architecture perform better</w:t>
       </w:r>
       <w:r>
         <w:rPr>
@@ -6333,21 +6054,7 @@
         <w:rPr>
           <w:lang w:val="en-GB"/>
         </w:rPr>
-        <w:t xml:space="preserve"> than the In order architecture and </w:t>
-      </w:r>
-      <w:proofErr w:type="spellStart"/>
-      <w:r>
-        <w:rPr>
-          <w:lang w:val="en-GB"/>
-        </w:rPr>
-        <w:t>viceversa</w:t>
-      </w:r>
-      <w:proofErr w:type="spellEnd"/>
-      <w:r>
-        <w:rPr>
-          <w:lang w:val="en-GB"/>
-        </w:rPr>
-        <w:t>?</w:t>
+        <w:t xml:space="preserve"> than the In order architecture and viceversa?</w:t>
       </w:r>
     </w:p>
     <w:p>
@@ -6371,26 +6078,12 @@
           <w:insideH w:val="single" w:sz="8" w:space="0" w:color="auto"/>
           <w:insideV w:val="single" w:sz="8" w:space="0" w:color="auto"/>
         </w:tblBorders>
-        <w:tblCellMar>
-          <w:top w:w="0" w:type="dxa"/>
-          <w:left w:w="0" w:type="dxa"/>
-          <w:bottom w:w="0" w:type="dxa"/>
-          <w:right w:w="0" w:type="dxa"/>
-        </w:tblCellMar>
         <w:tblLook w:val="04A0" w:firstRow="1" w:lastRow="0" w:firstColumn="1" w:lastColumn="0" w:noHBand="0" w:noVBand="1"/>
       </w:tblPr>
       <w:tblGrid>
         <w:gridCol w:w="9618"/>
       </w:tblGrid>
       <w:tr>
-        <w:tblPrEx>
-          <w:tblCellMar>
-            <w:top w:w="0" w:type="dxa"/>
-            <w:left w:w="0" w:type="dxa"/>
-            <w:bottom w:w="0" w:type="dxa"/>
-            <w:right w:w="0" w:type="dxa"/>
-          </w:tblCellMar>
-        </w:tblPrEx>
         <w:tc>
           <w:tcPr>
             <w:tcW w:w="9628" w:type="dxa"/>
@@ -6406,21 +6099,7 @@
               <w:rPr>
                 <w:lang w:val="en-GB"/>
               </w:rPr>
-              <w:t xml:space="preserve">Situation: </w:t>
-            </w:r>
-            <w:proofErr w:type="spellStart"/>
-            <w:r>
-              <w:rPr>
-                <w:lang w:val="en-GB"/>
-              </w:rPr>
-              <w:t>OoO</w:t>
-            </w:r>
-            <w:proofErr w:type="spellEnd"/>
-            <w:r>
-              <w:rPr>
-                <w:lang w:val="en-GB"/>
-              </w:rPr>
-              <w:t xml:space="preserve"> performs better</w:t>
+              <w:t>Situation: OoO performs better</w:t>
             </w:r>
             <w:r>
               <w:rPr>
@@ -6438,14 +6117,6 @@
         </w:tc>
       </w:tr>
       <w:tr>
-        <w:tblPrEx>
-          <w:tblCellMar>
-            <w:top w:w="0" w:type="dxa"/>
-            <w:left w:w="0" w:type="dxa"/>
-            <w:bottom w:w="0" w:type="dxa"/>
-            <w:right w:w="0" w:type="dxa"/>
-          </w:tblCellMar>
-        </w:tblPrEx>
         <w:tc>
           <w:tcPr>
             <w:tcW w:w="9628" w:type="dxa"/>
@@ -6467,14 +6138,6 @@
         </w:tc>
       </w:tr>
       <w:tr>
-        <w:tblPrEx>
-          <w:tblCellMar>
-            <w:top w:w="0" w:type="dxa"/>
-            <w:left w:w="0" w:type="dxa"/>
-            <w:bottom w:w="0" w:type="dxa"/>
-            <w:right w:w="0" w:type="dxa"/>
-          </w:tblCellMar>
-        </w:tblPrEx>
         <w:tc>
           <w:tcPr>
             <w:tcW w:w="9628" w:type="dxa"/>
@@ -6496,14 +6159,6 @@
         </w:tc>
       </w:tr>
       <w:tr>
-        <w:tblPrEx>
-          <w:tblCellMar>
-            <w:top w:w="0" w:type="dxa"/>
-            <w:left w:w="0" w:type="dxa"/>
-            <w:bottom w:w="0" w:type="dxa"/>
-            <w:right w:w="0" w:type="dxa"/>
-          </w:tblCellMar>
-        </w:tblPrEx>
         <w:tc>
           <w:tcPr>
             <w:tcW w:w="9628" w:type="dxa"/>
@@ -6515,19 +6170,11 @@
                 <w:lang w:val="en-GB"/>
               </w:rPr>
             </w:pPr>
-            <w:proofErr w:type="spellStart"/>
             <w:r>
               <w:rPr>
                 <w:lang w:val="en-GB"/>
               </w:rPr>
-              <w:t>OoO</w:t>
-            </w:r>
-            <w:proofErr w:type="spellEnd"/>
-            <w:r>
-              <w:rPr>
-                <w:lang w:val="en-GB"/>
-              </w:rPr>
-              <w:t xml:space="preserve"> CPU screenshot:</w:t>
+              <w:t>OoO CPU screenshot:</w:t>
             </w:r>
           </w:p>
         </w:tc>
@@ -6554,26 +6201,12 @@
           <w:insideH w:val="single" w:sz="8" w:space="0" w:color="auto"/>
           <w:insideV w:val="single" w:sz="8" w:space="0" w:color="auto"/>
         </w:tblBorders>
-        <w:tblCellMar>
-          <w:top w:w="0" w:type="dxa"/>
-          <w:left w:w="0" w:type="dxa"/>
-          <w:bottom w:w="0" w:type="dxa"/>
-          <w:right w:w="0" w:type="dxa"/>
-        </w:tblCellMar>
         <w:tblLook w:val="04A0" w:firstRow="1" w:lastRow="0" w:firstColumn="1" w:lastColumn="0" w:noHBand="0" w:noVBand="1"/>
       </w:tblPr>
       <w:tblGrid>
         <w:gridCol w:w="9618"/>
       </w:tblGrid>
       <w:tr>
-        <w:tblPrEx>
-          <w:tblCellMar>
-            <w:top w:w="0" w:type="dxa"/>
-            <w:left w:w="0" w:type="dxa"/>
-            <w:bottom w:w="0" w:type="dxa"/>
-            <w:right w:w="0" w:type="dxa"/>
-          </w:tblCellMar>
-        </w:tblPrEx>
         <w:tc>
           <w:tcPr>
             <w:tcW w:w="9628" w:type="dxa"/>
@@ -6601,28 +6234,12 @@
               <w:rPr>
                 <w:lang w:val="en-GB"/>
               </w:rPr>
-              <w:t xml:space="preserve"> than </w:t>
+              <w:t xml:space="preserve"> than OoO</w:t>
             </w:r>
-            <w:proofErr w:type="spellStart"/>
-            <w:r>
-              <w:rPr>
-                <w:lang w:val="en-GB"/>
-              </w:rPr>
-              <w:t>OoO</w:t>
-            </w:r>
-            <w:proofErr w:type="spellEnd"/>
           </w:p>
         </w:tc>
       </w:tr>
       <w:tr>
-        <w:tblPrEx>
-          <w:tblCellMar>
-            <w:top w:w="0" w:type="dxa"/>
-            <w:left w:w="0" w:type="dxa"/>
-            <w:bottom w:w="0" w:type="dxa"/>
-            <w:right w:w="0" w:type="dxa"/>
-          </w:tblCellMar>
-        </w:tblPrEx>
         <w:tc>
           <w:tcPr>
             <w:tcW w:w="9628" w:type="dxa"/>
@@ -6644,14 +6261,6 @@
         </w:tc>
       </w:tr>
       <w:tr>
-        <w:tblPrEx>
-          <w:tblCellMar>
-            <w:top w:w="0" w:type="dxa"/>
-            <w:left w:w="0" w:type="dxa"/>
-            <w:bottom w:w="0" w:type="dxa"/>
-            <w:right w:w="0" w:type="dxa"/>
-          </w:tblCellMar>
-        </w:tblPrEx>
         <w:tc>
           <w:tcPr>
             <w:tcW w:w="9628" w:type="dxa"/>
@@ -6673,14 +6282,6 @@
         </w:tc>
       </w:tr>
       <w:tr>
-        <w:tblPrEx>
-          <w:tblCellMar>
-            <w:top w:w="0" w:type="dxa"/>
-            <w:left w:w="0" w:type="dxa"/>
-            <w:bottom w:w="0" w:type="dxa"/>
-            <w:right w:w="0" w:type="dxa"/>
-          </w:tblCellMar>
-        </w:tblPrEx>
         <w:tc>
           <w:tcPr>
             <w:tcW w:w="9628" w:type="dxa"/>
@@ -6692,19 +6293,11 @@
                 <w:lang w:val="en-GB"/>
               </w:rPr>
             </w:pPr>
-            <w:proofErr w:type="spellStart"/>
             <w:r>
               <w:rPr>
                 <w:lang w:val="en-GB"/>
               </w:rPr>
-              <w:t>OoO</w:t>
-            </w:r>
-            <w:proofErr w:type="spellEnd"/>
-            <w:r>
-              <w:rPr>
-                <w:lang w:val="en-GB"/>
-              </w:rPr>
-              <w:t xml:space="preserve"> CPU screenshot:</w:t>
+              <w:t>OoO CPU screenshot:</w:t>
             </w:r>
           </w:p>
         </w:tc>
@@ -7158,12 +6751,6 @@
           <w:insideH w:val="single" w:sz="8" w:space="0" w:color="auto"/>
           <w:insideV w:val="single" w:sz="8" w:space="0" w:color="auto"/>
         </w:tblBorders>
-        <w:tblCellMar>
-          <w:top w:w="0" w:type="dxa"/>
-          <w:left w:w="0" w:type="dxa"/>
-          <w:bottom w:w="0" w:type="dxa"/>
-          <w:right w:w="0" w:type="dxa"/>
-        </w:tblCellMar>
         <w:tblLook w:val="04A0" w:firstRow="1" w:lastRow="0" w:firstColumn="1" w:lastColumn="0" w:noHBand="0" w:noVBand="1"/>
       </w:tblPr>
       <w:tblGrid>
@@ -7175,14 +6762,6 @@
         <w:gridCol w:w="1276"/>
       </w:tblGrid>
       <w:tr>
-        <w:tblPrEx>
-          <w:tblCellMar>
-            <w:top w:w="0" w:type="dxa"/>
-            <w:left w:w="0" w:type="dxa"/>
-            <w:bottom w:w="0" w:type="dxa"/>
-            <w:right w:w="0" w:type="dxa"/>
-          </w:tblCellMar>
-        </w:tblPrEx>
         <w:trPr>
           <w:trHeight w:val="289"/>
           <w:jc w:val="center"/>
@@ -7270,14 +6849,6 @@
         </w:tc>
       </w:tr>
       <w:tr>
-        <w:tblPrEx>
-          <w:tblCellMar>
-            <w:top w:w="0" w:type="dxa"/>
-            <w:left w:w="0" w:type="dxa"/>
-            <w:bottom w:w="0" w:type="dxa"/>
-            <w:right w:w="0" w:type="dxa"/>
-          </w:tblCellMar>
-        </w:tblPrEx>
         <w:trPr>
           <w:trHeight w:val="152"/>
           <w:jc w:val="center"/>
@@ -7362,23 +6933,13 @@
                 <w:lang w:val="en-GB"/>
               </w:rPr>
             </w:pPr>
-            <w:proofErr w:type="spellStart"/>
             <w:r>
               <w:rPr>
                 <w:b/>
                 <w:bCs/>
                 <w:lang w:val="en-GB"/>
               </w:rPr>
-              <w:t>OoO</w:t>
-            </w:r>
-            <w:proofErr w:type="spellEnd"/>
-            <w:r>
-              <w:rPr>
-                <w:b/>
-                <w:bCs/>
-                <w:lang w:val="en-GB"/>
-              </w:rPr>
-              <w:t xml:space="preserve"> CPU</w:t>
+              <w:t>OoO CPU</w:t>
             </w:r>
             <w:r>
               <w:rPr>
@@ -7422,23 +6983,13 @@
                 <w:lang w:val="en-GB"/>
               </w:rPr>
             </w:pPr>
-            <w:proofErr w:type="spellStart"/>
             <w:r>
               <w:rPr>
                 <w:b/>
                 <w:bCs/>
                 <w:lang w:val="en-GB"/>
               </w:rPr>
-              <w:t>OoO</w:t>
-            </w:r>
-            <w:proofErr w:type="spellEnd"/>
-            <w:r>
-              <w:rPr>
-                <w:b/>
-                <w:bCs/>
-                <w:lang w:val="en-GB"/>
-              </w:rPr>
-              <w:t xml:space="preserve"> CPU</w:t>
+              <w:t>OoO CPU</w:t>
             </w:r>
             <w:r>
               <w:rPr>
@@ -7482,23 +7033,13 @@
                 <w:lang w:val="en-GB"/>
               </w:rPr>
             </w:pPr>
-            <w:proofErr w:type="spellStart"/>
             <w:r>
               <w:rPr>
                 <w:b/>
                 <w:bCs/>
                 <w:lang w:val="en-GB"/>
               </w:rPr>
-              <w:t>OoO</w:t>
-            </w:r>
-            <w:proofErr w:type="spellEnd"/>
-            <w:r>
-              <w:rPr>
-                <w:b/>
-                <w:bCs/>
-                <w:lang w:val="en-GB"/>
-              </w:rPr>
-              <w:t xml:space="preserve"> CPU</w:t>
+              <w:t>OoO CPU</w:t>
             </w:r>
             <w:r>
               <w:rPr>
@@ -7529,14 +7070,6 @@
         </w:tc>
       </w:tr>
       <w:tr>
-        <w:tblPrEx>
-          <w:tblCellMar>
-            <w:top w:w="0" w:type="dxa"/>
-            <w:left w:w="0" w:type="dxa"/>
-            <w:bottom w:w="0" w:type="dxa"/>
-            <w:right w:w="0" w:type="dxa"/>
-          </w:tblCellMar>
-        </w:tblPrEx>
         <w:trPr>
           <w:trHeight w:val="289"/>
           <w:jc w:val="center"/>
@@ -7649,14 +7182,6 @@
         </w:tc>
       </w:tr>
       <w:tr>
-        <w:tblPrEx>
-          <w:tblCellMar>
-            <w:top w:w="0" w:type="dxa"/>
-            <w:left w:w="0" w:type="dxa"/>
-            <w:bottom w:w="0" w:type="dxa"/>
-            <w:right w:w="0" w:type="dxa"/>
-          </w:tblCellMar>
-        </w:tblPrEx>
         <w:trPr>
           <w:trHeight w:val="294"/>
           <w:jc w:val="center"/>
@@ -12202,6 +11727,18 @@
       <w:lang w:val="en-US" w:eastAsia="en-US" w:bidi="ar-SA"/>
     </w:rPr>
   </w:style>
+  <w:style w:type="character" w:styleId="FollowedHyperlink">
+    <w:name w:val="FollowedHyperlink"/>
+    <w:basedOn w:val="DefaultParagraphFont"/>
+    <w:uiPriority w:val="99"/>
+    <w:semiHidden/>
+    <w:unhideWhenUsed/>
+    <w:rsid w:val="0084680B"/>
+    <w:rPr>
+      <w:color w:val="954F72" w:themeColor="followedHyperlink"/>
+      <w:u w:val="single"/>
+    </w:rPr>
+  </w:style>
 </w:styles>
 </file>
 

</xml_diff>

<commit_message>
Add debug configuration files and startup assembly for LPC1768
- Created debug configuration files for LandTiger LPC1768 in DebugConfig directory.
- Added startup assembly file (startup.s) for LPC17xx series, including vector table and default handlers.
- Included installation instructions for the emulator in both English and Italian.
- Added necessary binaries: VC_redist.x86.exe and emulator package (emulatore_v1.2.3.rar).
</commit_message>
<xml_diff>
--- a/00_MATERIAL/LABS/lab_05/lab_05_2025_2026.docx
+++ b/00_MATERIAL/LABS/lab_05/lab_05_2025_2026.docx
@@ -4178,7 +4178,21 @@
             <w:rStyle w:val="Hyperlink"/>
             <w:lang w:val="en-GB"/>
           </w:rPr>
-          <w:t>https://github.com/cad-polito-it/ase_riscv_gem5_sim</w:t>
+          <w:t>https://github.com/cad-polito-it/ase</w:t>
+        </w:r>
+        <w:r>
+          <w:rPr>
+            <w:rStyle w:val="Hyperlink"/>
+            <w:lang w:val="en-GB"/>
+          </w:rPr>
+          <w:t>_</w:t>
+        </w:r>
+        <w:r>
+          <w:rPr>
+            <w:rStyle w:val="Hyperlink"/>
+            <w:lang w:val="en-GB"/>
+          </w:rPr>
+          <w:t>riscv_gem5_sim</w:t>
         </w:r>
       </w:hyperlink>
     </w:p>
@@ -4545,28 +4559,7 @@
             <w:rStyle w:val="Hyperlink"/>
             <w:lang w:val="en-GB"/>
           </w:rPr>
-          <w:t>Ko</w:t>
-        </w:r>
-        <w:r>
-          <w:rPr>
-            <w:rStyle w:val="Hyperlink"/>
-            <w:lang w:val="en-GB"/>
-          </w:rPr>
-          <w:t>n</w:t>
-        </w:r>
-        <w:r>
-          <w:rPr>
-            <w:rStyle w:val="Hyperlink"/>
-            <w:lang w:val="en-GB"/>
-          </w:rPr>
-          <w:t>a</w:t>
-        </w:r>
-        <w:r>
-          <w:rPr>
-            <w:rStyle w:val="Hyperlink"/>
-            <w:lang w:val="en-GB"/>
-          </w:rPr>
-          <w:t>ta</w:t>
+          <w:t>Konata</w:t>
         </w:r>
       </w:hyperlink>
     </w:p>
@@ -5456,7 +5449,7 @@
               <w:rPr>
                 <w:lang w:val="en-GB"/>
               </w:rPr>
-              <w:t>1111</w:t>
+              <w:t>1501</w:t>
             </w:r>
           </w:p>
         </w:tc>
@@ -5547,7 +5540,7 @@
               <w:rPr>
                 <w:lang w:val="en-GB"/>
               </w:rPr>
-              <w:t>1756</w:t>
+              <w:t>1776</w:t>
             </w:r>
           </w:p>
         </w:tc>
@@ -5632,7 +5625,7 @@
               <w:rPr>
                 <w:lang w:val="en-GB"/>
               </w:rPr>
-              <w:t>1836</w:t>
+              <w:t>1784</w:t>
             </w:r>
           </w:p>
         </w:tc>
@@ -5717,7 +5710,7 @@
               <w:rPr>
                 <w:lang w:val="en-GB"/>
               </w:rPr>
-              <w:t>1865</w:t>
+              <w:t>1913</w:t>
             </w:r>
           </w:p>
         </w:tc>
@@ -5803,7 +5796,7 @@
               <w:rPr>
                 <w:lang w:val="en-GB"/>
               </w:rPr>
-              <w:t>493</w:t>
+              <w:t>479</w:t>
             </w:r>
           </w:p>
         </w:tc>
@@ -5886,7 +5879,7 @@
               <w:rPr>
                 <w:lang w:val="en-GB"/>
               </w:rPr>
-              <w:t>492</w:t>
+              <w:t>474</w:t>
             </w:r>
           </w:p>
         </w:tc>
@@ -5969,7 +5962,7 @@
               <w:rPr>
                 <w:lang w:val="en-GB"/>
               </w:rPr>
-              <w:t>466</w:t>
+              <w:t>451</w:t>
             </w:r>
           </w:p>
         </w:tc>
@@ -6092,26 +6085,20 @@
             <w:pPr>
               <w:jc w:val="both"/>
               <w:rPr>
-                <w:lang w:val="en-GB"/>
+                <w:lang w:val="it-IT"/>
               </w:rPr>
             </w:pPr>
             <w:r>
               <w:rPr>
-                <w:lang w:val="en-GB"/>
-              </w:rPr>
-              <w:t>Situation: OoO performs better</w:t>
+                <w:lang w:val="it-IT"/>
+              </w:rPr>
+              <w:t xml:space="preserve">Situation: </w:t>
             </w:r>
             <w:r>
               <w:rPr>
-                <w:lang w:val="en-GB"/>
-              </w:rPr>
-              <w:t>/worse</w:t>
-            </w:r>
-            <w:r>
-              <w:rPr>
-                <w:lang w:val="en-GB"/>
-              </w:rPr>
-              <w:t xml:space="preserve"> than In Order</w:t>
+                <w:lang w:val="it-IT"/>
+              </w:rPr>
+              <w:t>Lab 0x02, program_1.s: OoO più veloce di In Order</w:t>
             </w:r>
           </w:p>
         </w:tc>
@@ -6125,14 +6112,26 @@
             <w:pPr>
               <w:jc w:val="both"/>
               <w:rPr>
-                <w:lang w:val="en-GB"/>
+                <w:lang w:val="it-IT"/>
               </w:rPr>
             </w:pPr>
             <w:r>
               <w:rPr>
-                <w:lang w:val="en-GB"/>
+                <w:lang w:val="it-IT"/>
               </w:rPr>
               <w:t>Explanation:</w:t>
+            </w:r>
+            <w:r>
+              <w:rPr>
+                <w:lang w:val="it-IT"/>
+              </w:rPr>
+              <w:t xml:space="preserve"> In questo programma </w:t>
+            </w:r>
+            <w:r>
+              <w:rPr>
+                <w:lang w:val="it-IT"/>
+              </w:rPr>
+              <w:t>è presente un’elevata quantità di parallelismo a livello di istruzione all’interno del loop principale (più operazioni ALU e accessi in memoria non tutte mutualmente dipendenti). Sulla CPU In Order ogni dipendenza load-use e ogni branch costringe la pipeline a fermarsi finché il risultato non è disponibile, generando molte bolle e lasciando spesso inutilizzate le unità funzionali. La CPU OoO può invece rinominare i registri e riordinare dinamicamente le istruzioni indipendenti, emettendole mentre i load o i branch precedenti sono ancora in attesa, sovrapponendo anche iterazioni diverse del loop. In questo modo nasconde gran parte delle latenze di memoria e dei data hazard, riducendo i cicli totali (da 3987 a 1501) e risultando significativamente più veloce dell’architettura In Order per questo workload.</w:t>
             </w:r>
           </w:p>
         </w:tc>
@@ -6156,6 +6155,54 @@
               <w:t>In order CPU screenshot:</w:t>
             </w:r>
           </w:p>
+          <w:p>
+            <w:pPr>
+              <w:jc w:val="both"/>
+              <w:rPr>
+                <w:lang w:val="en-GB"/>
+              </w:rPr>
+            </w:pPr>
+            <w:r>
+              <w:rPr>
+                <w:lang w:val="en-GB"/>
+              </w:rPr>
+              <w:drawing>
+                <wp:inline distT="0" distB="0" distL="0" distR="0" wp14:anchorId="5A284EB3" wp14:editId="57601E24">
+                  <wp:extent cx="6120130" cy="2936240"/>
+                  <wp:effectExtent l="0" t="0" r="0" b="0"/>
+                  <wp:docPr id="1330488143" name="Picture 1"/>
+                  <wp:cNvGraphicFramePr>
+                    <a:graphicFrameLocks xmlns:a="http://schemas.openxmlformats.org/drawingml/2006/main" noChangeAspect="1"/>
+                  </wp:cNvGraphicFramePr>
+                  <a:graphic xmlns:a="http://schemas.openxmlformats.org/drawingml/2006/main">
+                    <a:graphicData uri="http://schemas.openxmlformats.org/drawingml/2006/picture">
+                      <pic:pic xmlns:pic="http://schemas.openxmlformats.org/drawingml/2006/picture">
+                        <pic:nvPicPr>
+                          <pic:cNvPr id="1330488143" name=""/>
+                          <pic:cNvPicPr/>
+                        </pic:nvPicPr>
+                        <pic:blipFill>
+                          <a:blip r:embed="rId15"/>
+                          <a:stretch>
+                            <a:fillRect/>
+                          </a:stretch>
+                        </pic:blipFill>
+                        <pic:spPr>
+                          <a:xfrm>
+                            <a:off x="0" y="0"/>
+                            <a:ext cx="6120130" cy="2936240"/>
+                          </a:xfrm>
+                          <a:prstGeom prst="rect">
+                            <a:avLst/>
+                          </a:prstGeom>
+                        </pic:spPr>
+                      </pic:pic>
+                    </a:graphicData>
+                  </a:graphic>
+                </wp:inline>
+              </w:drawing>
+            </w:r>
+          </w:p>
         </w:tc>
       </w:tr>
       <w:tr>
@@ -6175,6 +6222,54 @@
                 <w:lang w:val="en-GB"/>
               </w:rPr>
               <w:t>OoO CPU screenshot:</w:t>
+            </w:r>
+          </w:p>
+          <w:p>
+            <w:pPr>
+              <w:jc w:val="both"/>
+              <w:rPr>
+                <w:lang w:val="en-GB"/>
+              </w:rPr>
+            </w:pPr>
+            <w:r>
+              <w:rPr>
+                <w:lang w:val="en-GB"/>
+              </w:rPr>
+              <w:drawing>
+                <wp:inline distT="0" distB="0" distL="0" distR="0" wp14:anchorId="6959C948" wp14:editId="348BD128">
+                  <wp:extent cx="6120130" cy="2917825"/>
+                  <wp:effectExtent l="0" t="0" r="0" b="0"/>
+                  <wp:docPr id="2099591793" name="Picture 1"/>
+                  <wp:cNvGraphicFramePr>
+                    <a:graphicFrameLocks xmlns:a="http://schemas.openxmlformats.org/drawingml/2006/main" noChangeAspect="1"/>
+                  </wp:cNvGraphicFramePr>
+                  <a:graphic xmlns:a="http://schemas.openxmlformats.org/drawingml/2006/main">
+                    <a:graphicData uri="http://schemas.openxmlformats.org/drawingml/2006/picture">
+                      <pic:pic xmlns:pic="http://schemas.openxmlformats.org/drawingml/2006/picture">
+                        <pic:nvPicPr>
+                          <pic:cNvPr id="2099591793" name=""/>
+                          <pic:cNvPicPr/>
+                        </pic:nvPicPr>
+                        <pic:blipFill>
+                          <a:blip r:embed="rId16"/>
+                          <a:stretch>
+                            <a:fillRect/>
+                          </a:stretch>
+                        </pic:blipFill>
+                        <pic:spPr>
+                          <a:xfrm>
+                            <a:off x="0" y="0"/>
+                            <a:ext cx="6120130" cy="2917825"/>
+                          </a:xfrm>
+                          <a:prstGeom prst="rect">
+                            <a:avLst/>
+                          </a:prstGeom>
+                        </pic:spPr>
+                      </pic:pic>
+                    </a:graphicData>
+                  </a:graphic>
+                </wp:inline>
+              </w:drawing>
             </w:r>
           </w:p>
         </w:tc>
@@ -6215,26 +6310,80 @@
             <w:pPr>
               <w:jc w:val="both"/>
               <w:rPr>
-                <w:lang w:val="en-GB"/>
+                <w:lang w:val="it-IT"/>
               </w:rPr>
             </w:pPr>
             <w:r>
               <w:rPr>
-                <w:lang w:val="en-GB"/>
-              </w:rPr>
-              <w:t>Situation: In Order performs better</w:t>
+                <w:lang w:val="it-IT"/>
+              </w:rPr>
+              <w:t xml:space="preserve">Situation: </w:t>
             </w:r>
             <w:r>
               <w:rPr>
-                <w:lang w:val="en-GB"/>
-              </w:rPr>
-              <w:t>/worse</w:t>
+                <w:lang w:val="it-IT"/>
+              </w:rPr>
+              <w:t>Lab 0x01, program_</w:t>
             </w:r>
             <w:r>
               <w:rPr>
-                <w:lang w:val="en-GB"/>
-              </w:rPr>
-              <w:t xml:space="preserve"> than OoO</w:t>
+                <w:lang w:val="it-IT"/>
+              </w:rPr>
+              <w:t>3</w:t>
+            </w:r>
+            <w:r>
+              <w:rPr>
+                <w:lang w:val="it-IT"/>
+              </w:rPr>
+              <w:t>.s: OoO ha prestazio</w:t>
+            </w:r>
+            <w:r>
+              <w:rPr>
+                <w:lang w:val="it-IT"/>
+              </w:rPr>
+              <w:t>ni inferiori rispetto a In Order</w:t>
+            </w:r>
+          </w:p>
+        </w:tc>
+      </w:tr>
+      <w:tr>
+        <w:tc>
+          <w:tcPr>
+            <w:tcW w:w="9628" w:type="dxa"/>
+          </w:tcPr>
+          <w:p>
+            <w:pPr>
+              <w:tabs>
+                <w:tab w:val="left" w:pos="2522"/>
+              </w:tabs>
+              <w:jc w:val="both"/>
+              <w:rPr>
+                <w:lang w:val="it-IT"/>
+              </w:rPr>
+            </w:pPr>
+            <w:r>
+              <w:rPr>
+                <w:lang w:val="it-IT"/>
+              </w:rPr>
+              <w:t>Explanation:</w:t>
+            </w:r>
+            <w:r>
+              <w:rPr>
+                <w:lang w:val="it-IT"/>
+              </w:rPr>
+              <w:t xml:space="preserve"> In questo caso i</w:t>
+            </w:r>
+            <w:r>
+              <w:rPr>
+                <w:lang w:val="it-IT"/>
+              </w:rPr>
+              <w:t>l programma è relativamente corto e offre poca ILP (poche istruzioni indipendenti eseguibili in parallelo). L’architettura OoO introduce stadi e strutture aggiuntive (rename, ROB, code di issue/LSQ) e una gestione più costosa dei salti: le eventuali mispredizioni comportano flush più lunghi e cicli per far avanzare ogni istruzione fino al commit. Poiché il core OoO non riesce a sfruttare parallelismo sufficiente per compensare questi overhead, il numero totale di cicli aumenta (1282 contro 793). Al contrario, la CPU In Order ha una pipeline più semplice e compatta, con pochi hazard effettivi da gestire, e riesce quindi a eseguire il programma quasi alla “velocità ideale”, risultando più efficiente dell’architettura OoO per questo workload semplice e poco parallelo.</w:t>
+            </w:r>
+            <w:r>
+              <w:rPr>
+                <w:lang w:val="it-IT"/>
+              </w:rPr>
+              <w:tab/>
             </w:r>
           </w:p>
         </w:tc>
@@ -6255,7 +6404,55 @@
               <w:rPr>
                 <w:lang w:val="en-GB"/>
               </w:rPr>
-              <w:t>Explanation:</w:t>
+              <w:t>In order CPU screenshot:</w:t>
+            </w:r>
+          </w:p>
+          <w:p>
+            <w:pPr>
+              <w:jc w:val="both"/>
+              <w:rPr>
+                <w:lang w:val="en-GB"/>
+              </w:rPr>
+            </w:pPr>
+            <w:r>
+              <w:rPr>
+                <w:lang w:val="en-GB"/>
+              </w:rPr>
+              <w:drawing>
+                <wp:inline distT="0" distB="0" distL="0" distR="0" wp14:anchorId="67EFA9BF" wp14:editId="704FECE9">
+                  <wp:extent cx="6120130" cy="2950845"/>
+                  <wp:effectExtent l="0" t="0" r="0" b="1905"/>
+                  <wp:docPr id="1860972771" name="Picture 1"/>
+                  <wp:cNvGraphicFramePr>
+                    <a:graphicFrameLocks xmlns:a="http://schemas.openxmlformats.org/drawingml/2006/main" noChangeAspect="1"/>
+                  </wp:cNvGraphicFramePr>
+                  <a:graphic xmlns:a="http://schemas.openxmlformats.org/drawingml/2006/main">
+                    <a:graphicData uri="http://schemas.openxmlformats.org/drawingml/2006/picture">
+                      <pic:pic xmlns:pic="http://schemas.openxmlformats.org/drawingml/2006/picture">
+                        <pic:nvPicPr>
+                          <pic:cNvPr id="1860972771" name=""/>
+                          <pic:cNvPicPr/>
+                        </pic:nvPicPr>
+                        <pic:blipFill>
+                          <a:blip r:embed="rId17"/>
+                          <a:stretch>
+                            <a:fillRect/>
+                          </a:stretch>
+                        </pic:blipFill>
+                        <pic:spPr>
+                          <a:xfrm>
+                            <a:off x="0" y="0"/>
+                            <a:ext cx="6120130" cy="2950845"/>
+                          </a:xfrm>
+                          <a:prstGeom prst="rect">
+                            <a:avLst/>
+                          </a:prstGeom>
+                        </pic:spPr>
+                      </pic:pic>
+                    </a:graphicData>
+                  </a:graphic>
+                </wp:inline>
+              </w:drawing>
             </w:r>
           </w:p>
         </w:tc>
@@ -6276,7 +6473,133 @@
               <w:rPr>
                 <w:lang w:val="en-GB"/>
               </w:rPr>
-              <w:t>In order CPU screenshot:</w:t>
+              <w:t>OoO CPU screenshot:</w:t>
+            </w:r>
+          </w:p>
+          <w:p>
+            <w:pPr>
+              <w:jc w:val="both"/>
+              <w:rPr>
+                <w:lang w:val="en-GB"/>
+              </w:rPr>
+            </w:pPr>
+            <w:r>
+              <w:rPr>
+                <w:lang w:val="en-GB"/>
+              </w:rPr>
+              <w:drawing>
+                <wp:inline distT="0" distB="0" distL="0" distR="0" wp14:anchorId="09CFA737" wp14:editId="7E4EAA3D">
+                  <wp:extent cx="6120130" cy="2939415"/>
+                  <wp:effectExtent l="0" t="0" r="0" b="0"/>
+                  <wp:docPr id="451248567" name="Picture 1"/>
+                  <wp:cNvGraphicFramePr>
+                    <a:graphicFrameLocks xmlns:a="http://schemas.openxmlformats.org/drawingml/2006/main" noChangeAspect="1"/>
+                  </wp:cNvGraphicFramePr>
+                  <a:graphic xmlns:a="http://schemas.openxmlformats.org/drawingml/2006/main">
+                    <a:graphicData uri="http://schemas.openxmlformats.org/drawingml/2006/picture">
+                      <pic:pic xmlns:pic="http://schemas.openxmlformats.org/drawingml/2006/picture">
+                        <pic:nvPicPr>
+                          <pic:cNvPr id="451248567" name=""/>
+                          <pic:cNvPicPr/>
+                        </pic:nvPicPr>
+                        <pic:blipFill>
+                          <a:blip r:embed="rId18"/>
+                          <a:stretch>
+                            <a:fillRect/>
+                          </a:stretch>
+                        </pic:blipFill>
+                        <pic:spPr>
+                          <a:xfrm>
+                            <a:off x="0" y="0"/>
+                            <a:ext cx="6120130" cy="2939415"/>
+                          </a:xfrm>
+                          <a:prstGeom prst="rect">
+                            <a:avLst/>
+                          </a:prstGeom>
+                        </pic:spPr>
+                      </pic:pic>
+                    </a:graphicData>
+                  </a:graphic>
+                </wp:inline>
+              </w:drawing>
+            </w:r>
+          </w:p>
+        </w:tc>
+      </w:tr>
+    </w:tbl>
+    <w:p>
+      <w:pPr>
+        <w:jc w:val="both"/>
+        <w:rPr>
+          <w:lang w:val="en-GB"/>
+        </w:rPr>
+      </w:pPr>
+    </w:p>
+    <w:tbl>
+      <w:tblPr>
+        <w:tblStyle w:val="TableGrid"/>
+        <w:tblW w:w="0" w:type="auto"/>
+        <w:tblInd w:w="0" w:type="dxa"/>
+        <w:tblBorders>
+          <w:top w:val="single" w:sz="8" w:space="0" w:color="auto"/>
+          <w:left w:val="single" w:sz="8" w:space="0" w:color="auto"/>
+          <w:bottom w:val="single" w:sz="8" w:space="0" w:color="auto"/>
+          <w:right w:val="single" w:sz="8" w:space="0" w:color="auto"/>
+          <w:insideH w:val="single" w:sz="8" w:space="0" w:color="auto"/>
+          <w:insideV w:val="single" w:sz="8" w:space="0" w:color="auto"/>
+        </w:tblBorders>
+        <w:tblLook w:val="04A0" w:firstRow="1" w:lastRow="0" w:firstColumn="1" w:lastColumn="0" w:noHBand="0" w:noVBand="1"/>
+      </w:tblPr>
+      <w:tblGrid>
+        <w:gridCol w:w="9618"/>
+      </w:tblGrid>
+      <w:tr>
+        <w:tc>
+          <w:tcPr>
+            <w:tcW w:w="9628" w:type="dxa"/>
+          </w:tcPr>
+          <w:p>
+            <w:pPr>
+              <w:jc w:val="both"/>
+              <w:rPr>
+                <w:lang w:val="it-IT"/>
+              </w:rPr>
+            </w:pPr>
+            <w:r>
+              <w:rPr>
+                <w:lang w:val="it-IT"/>
+              </w:rPr>
+              <w:t xml:space="preserve">Situation: </w:t>
+            </w:r>
+            <w:r>
+              <w:rPr>
+                <w:lang w:val="it-IT"/>
+              </w:rPr>
+              <w:t>Lab 0x04, program_</w:t>
+            </w:r>
+            <w:r>
+              <w:rPr>
+                <w:lang w:val="it-IT"/>
+              </w:rPr>
+              <w:t>1_</w:t>
+            </w:r>
+            <w:r>
+              <w:rPr>
+                <w:lang w:val="it-IT"/>
+              </w:rPr>
+              <w:t xml:space="preserve">b.s: </w:t>
+            </w:r>
+            <w:r>
+              <w:rPr>
+                <w:lang w:val="it-IT"/>
+              </w:rPr>
+              <w:t>OoO ha prestazio</w:t>
+            </w:r>
+            <w:r>
+              <w:rPr>
+                <w:lang w:val="it-IT"/>
+              </w:rPr>
+              <w:t>ni inferiori rispetto a In Order</w:t>
             </w:r>
           </w:p>
         </w:tc>
@@ -6290,27 +6613,160 @@
             <w:pPr>
               <w:jc w:val="both"/>
               <w:rPr>
-                <w:lang w:val="en-GB"/>
+                <w:lang w:val="it-IT"/>
               </w:rPr>
             </w:pPr>
             <w:r>
               <w:rPr>
+                <w:lang w:val="it-IT"/>
+              </w:rPr>
+              <w:t xml:space="preserve">Explanation: </w:t>
+            </w:r>
+            <w:r>
+              <w:rPr>
+                <w:lang w:val="it-IT"/>
+              </w:rPr>
+              <w:t>In questo caso il sorgente program_1_b.s è stato esplicitamente ottimizzato per la pipeline In-Order del lab 0x04: le istruzioni sono rischedulate in modo da distanziare le dipendenze, riempire i “buchi” dopo i load e sfruttare al massimo l’issue statica (quasi nessuno stall, pipeline sempre piena). Di fatto il core In Order riesce a eseguire il loop vicino al throughput ideale, chiudendo il programma in pochi cicli (201). L’architettura OoO, invece, non trova praticamente ulteriore ILP oltre a quello già esposto dal codice ottimizzato, ma paga comunque il costo di rename, ROB, code di issue/LSQ e della speculazione sui salti: i flush dopo i branch e il commit in ordine introducono cicli extra che non vengono compensati da maggiore parallelismo. Il risultato è che la CPU OoO richiede molti più cicli (451 contro 201) e quindi performa peggio della In Order su questo workload già “cucito addosso” alla pipeline semplice.</w:t>
+            </w:r>
+          </w:p>
+        </w:tc>
+      </w:tr>
+      <w:tr>
+        <w:tc>
+          <w:tcPr>
+            <w:tcW w:w="9628" w:type="dxa"/>
+          </w:tcPr>
+          <w:p>
+            <w:pPr>
+              <w:jc w:val="both"/>
+              <w:rPr>
+                <w:lang w:val="en-GB"/>
+              </w:rPr>
+            </w:pPr>
+            <w:r>
+              <w:rPr>
+                <w:lang w:val="en-GB"/>
+              </w:rPr>
+              <w:t>In order CPU screenshot:</w:t>
+            </w:r>
+          </w:p>
+          <w:p>
+            <w:pPr>
+              <w:jc w:val="both"/>
+              <w:rPr>
+                <w:lang w:val="en-GB"/>
+              </w:rPr>
+            </w:pPr>
+            <w:r>
+              <w:rPr>
+                <w:lang w:val="en-GB"/>
+              </w:rPr>
+              <w:drawing>
+                <wp:inline distT="0" distB="0" distL="0" distR="0" wp14:anchorId="5BC9D37C" wp14:editId="68C3137C">
+                  <wp:extent cx="6120130" cy="2921000"/>
+                  <wp:effectExtent l="0" t="0" r="0" b="0"/>
+                  <wp:docPr id="729674848" name="Picture 1"/>
+                  <wp:cNvGraphicFramePr>
+                    <a:graphicFrameLocks xmlns:a="http://schemas.openxmlformats.org/drawingml/2006/main" noChangeAspect="1"/>
+                  </wp:cNvGraphicFramePr>
+                  <a:graphic xmlns:a="http://schemas.openxmlformats.org/drawingml/2006/main">
+                    <a:graphicData uri="http://schemas.openxmlformats.org/drawingml/2006/picture">
+                      <pic:pic xmlns:pic="http://schemas.openxmlformats.org/drawingml/2006/picture">
+                        <pic:nvPicPr>
+                          <pic:cNvPr id="729674848" name=""/>
+                          <pic:cNvPicPr/>
+                        </pic:nvPicPr>
+                        <pic:blipFill>
+                          <a:blip r:embed="rId19"/>
+                          <a:stretch>
+                            <a:fillRect/>
+                          </a:stretch>
+                        </pic:blipFill>
+                        <pic:spPr>
+                          <a:xfrm>
+                            <a:off x="0" y="0"/>
+                            <a:ext cx="6120130" cy="2921000"/>
+                          </a:xfrm>
+                          <a:prstGeom prst="rect">
+                            <a:avLst/>
+                          </a:prstGeom>
+                        </pic:spPr>
+                      </pic:pic>
+                    </a:graphicData>
+                  </a:graphic>
+                </wp:inline>
+              </w:drawing>
+            </w:r>
+          </w:p>
+        </w:tc>
+      </w:tr>
+      <w:tr>
+        <w:tc>
+          <w:tcPr>
+            <w:tcW w:w="9628" w:type="dxa"/>
+          </w:tcPr>
+          <w:p>
+            <w:pPr>
+              <w:jc w:val="both"/>
+              <w:rPr>
+                <w:lang w:val="en-GB"/>
+              </w:rPr>
+            </w:pPr>
+            <w:r>
+              <w:rPr>
                 <w:lang w:val="en-GB"/>
               </w:rPr>
               <w:t>OoO CPU screenshot:</w:t>
+            </w:r>
+          </w:p>
+          <w:p>
+            <w:pPr>
+              <w:jc w:val="both"/>
+            </w:pPr>
+            <w:r>
+              <w:rPr>
+                <w:lang w:val="en-GB"/>
+              </w:rPr>
+              <w:drawing>
+                <wp:inline distT="0" distB="0" distL="0" distR="0" wp14:anchorId="2F90338E" wp14:editId="4A16928C">
+                  <wp:extent cx="6120130" cy="2938145"/>
+                  <wp:effectExtent l="0" t="0" r="0" b="0"/>
+                  <wp:docPr id="602056338" name="Picture 1"/>
+                  <wp:cNvGraphicFramePr>
+                    <a:graphicFrameLocks xmlns:a="http://schemas.openxmlformats.org/drawingml/2006/main" noChangeAspect="1"/>
+                  </wp:cNvGraphicFramePr>
+                  <a:graphic xmlns:a="http://schemas.openxmlformats.org/drawingml/2006/main">
+                    <a:graphicData uri="http://schemas.openxmlformats.org/drawingml/2006/picture">
+                      <pic:pic xmlns:pic="http://schemas.openxmlformats.org/drawingml/2006/picture">
+                        <pic:nvPicPr>
+                          <pic:cNvPr id="602056338" name=""/>
+                          <pic:cNvPicPr/>
+                        </pic:nvPicPr>
+                        <pic:blipFill>
+                          <a:blip r:embed="rId20"/>
+                          <a:stretch>
+                            <a:fillRect/>
+                          </a:stretch>
+                        </pic:blipFill>
+                        <pic:spPr>
+                          <a:xfrm>
+                            <a:off x="0" y="0"/>
+                            <a:ext cx="6120130" cy="2938145"/>
+                          </a:xfrm>
+                          <a:prstGeom prst="rect">
+                            <a:avLst/>
+                          </a:prstGeom>
+                        </pic:spPr>
+                      </pic:pic>
+                    </a:graphicData>
+                  </a:graphic>
+                </wp:inline>
+              </w:drawing>
             </w:r>
           </w:p>
         </w:tc>
       </w:tr>
     </w:tbl>
-    <w:p>
-      <w:pPr>
-        <w:jc w:val="both"/>
-        <w:rPr>
-          <w:lang w:val="en-GB"/>
-        </w:rPr>
-      </w:pPr>
-    </w:p>
     <w:p>
       <w:pPr>
         <w:jc w:val="both"/>
@@ -6597,7 +7053,7 @@
                     <pic:cNvPicPr/>
                   </pic:nvPicPr>
                   <pic:blipFill>
-                    <a:blip r:embed="rId15"/>
+                    <a:blip r:embed="rId21"/>
                     <a:stretch>
                       <a:fillRect/>
                     </a:stretch>
@@ -7132,6 +7588,12 @@
                 <w:lang w:val="en-GB"/>
               </w:rPr>
             </w:pPr>
+            <w:r>
+              <w:rPr>
+                <w:lang w:val="en-GB"/>
+              </w:rPr>
+              <w:t>2302</w:t>
+            </w:r>
           </w:p>
         </w:tc>
         <w:tc>
@@ -7142,12 +7604,18 @@
           <w:p>
             <w:pPr>
               <w:pStyle w:val="ListParagraph"/>
-              <w:ind w:left="0"/>
+              <w:ind w:left="2160" w:hanging="2160"/>
               <w:jc w:val="center"/>
               <w:rPr>
                 <w:lang w:val="en-GB"/>
               </w:rPr>
             </w:pPr>
+            <w:r>
+              <w:rPr>
+                <w:lang w:val="en-GB"/>
+              </w:rPr>
+              <w:t>1776</w:t>
+            </w:r>
           </w:p>
         </w:tc>
         <w:tc>
@@ -7163,6 +7631,12 @@
                 <w:lang w:val="en-GB"/>
               </w:rPr>
             </w:pPr>
+            <w:r>
+              <w:rPr>
+                <w:lang w:val="en-GB"/>
+              </w:rPr>
+              <w:t>1779</w:t>
+            </w:r>
           </w:p>
         </w:tc>
         <w:tc>
@@ -7178,6 +7652,12 @@
                 <w:lang w:val="en-GB"/>
               </w:rPr>
             </w:pPr>
+            <w:r>
+              <w:rPr>
+                <w:lang w:val="en-GB"/>
+              </w:rPr>
+              <w:t>1753</w:t>
+            </w:r>
           </w:p>
         </w:tc>
       </w:tr>
@@ -7239,6 +7719,12 @@
                 <w:lang w:val="en-GB"/>
               </w:rPr>
             </w:pPr>
+            <w:r>
+              <w:rPr>
+                <w:lang w:val="en-GB"/>
+              </w:rPr>
+              <w:t>342</w:t>
+            </w:r>
           </w:p>
         </w:tc>
         <w:tc>
@@ -7255,6 +7741,12 @@
                 <w:lang w:val="en-GB"/>
               </w:rPr>
             </w:pPr>
+            <w:r>
+              <w:rPr>
+                <w:lang w:val="en-GB"/>
+              </w:rPr>
+              <w:t>479</w:t>
+            </w:r>
           </w:p>
         </w:tc>
         <w:tc>
@@ -7270,6 +7762,12 @@
                 <w:lang w:val="en-GB"/>
               </w:rPr>
             </w:pPr>
+            <w:r>
+              <w:rPr>
+                <w:lang w:val="en-GB"/>
+              </w:rPr>
+              <w:t>584</w:t>
+            </w:r>
           </w:p>
         </w:tc>
         <w:tc>
@@ -7285,6 +7783,12 @@
                 <w:lang w:val="en-GB"/>
               </w:rPr>
             </w:pPr>
+            <w:r>
+              <w:rPr>
+                <w:lang w:val="en-GB"/>
+              </w:rPr>
+              <w:t>590</w:t>
+            </w:r>
           </w:p>
         </w:tc>
       </w:tr>
@@ -11287,7 +11791,7 @@
   <w:style w:type="paragraph" w:default="1" w:styleId="Normal">
     <w:name w:val="Normal"/>
     <w:qFormat/>
-    <w:rsid w:val="00DB326E"/>
+    <w:rsid w:val="0037112F"/>
     <w:rPr>
       <w:color w:val="00000A"/>
       <w:sz w:val="24"/>
@@ -11296,7 +11800,6 @@
   <w:style w:type="character" w:default="1" w:styleId="DefaultParagraphFont">
     <w:name w:val="Default Paragraph Font"/>
     <w:uiPriority w:val="1"/>
-    <w:semiHidden/>
     <w:unhideWhenUsed/>
   </w:style>
   <w:style w:type="table" w:default="1" w:styleId="TableNormal">

</xml_diff>